<commit_message>
refactor: reorganize PDF reports into dedicated report folders
- Remove *.pdf from .gitignore to track PDF reports
- Create report/ subdirectories in each practical work folder
- Move all PDF reports to their respective report/ folders:
  - practical_work_1/report/Практическая работа №1.pdf
  - practical_work_2/report/practical_work_2.pdf
  - practical_work_3/report/practical_work_3.pdf
  - practical_work_4/report/Практика №4.pdf
  - practical_work_4/report/Gribkov_pr4.pdf
- Add docs/Титул.pdf to repository

🤖 Generated with [Claude Code](https://claude.ai/code)

Co-Authored-By: Claude <noreply@anthropic.com>
</commit_message>
<xml_diff>
--- a/docs/Титул.docx
+++ b/docs/Титул.docx
@@ -601,7 +601,7 @@
                 <w:b/>
                 <w:bCs/>
                 <w:sz w:val="22"/>
-                <w:lang w:val="en-US" w:eastAsia="ru-RU"/>
+                <w:lang w:eastAsia="ru-RU"/>
               </w:rPr>
             </w:pPr>
             <w:r>
@@ -620,9 +620,9 @@
                 <w:b/>
                 <w:bCs/>
                 <w:sz w:val="22"/>
-                <w:lang w:val="en-US" w:eastAsia="ru-RU"/>
-              </w:rPr>
-              <w:t>3</w:t>
+                <w:lang w:eastAsia="ru-RU"/>
+              </w:rPr>
+              <w:t>4</w:t>
             </w:r>
           </w:p>
         </w:tc>
@@ -766,7 +766,7 @@
                 <w:rFonts w:eastAsia="Times New Roman"/>
                 <w:b/>
                 <w:bCs/>
-                <w:lang w:val="en-US" w:eastAsia="ru-RU"/>
+                <w:lang w:eastAsia="ru-RU"/>
               </w:rPr>
             </w:pPr>
             <w:r>
@@ -789,7 +789,7 @@
                 <w:szCs w:val="22"/>
                 <w:lang w:eastAsia="ru-RU"/>
               </w:rPr>
-              <w:t>Статистика на Python</w:t>
+              <w:t>Корреляция, линейная регрессия и дисперсионный анализ</w:t>
             </w:r>
           </w:p>
         </w:tc>

</xml_diff>

<commit_message>
docs: update title page document
🤖 Generated with [Claude Code](https://claude.ai/code)

Co-Authored-By: Claude <noreply@anthropic.com>
</commit_message>
<xml_diff>
--- a/docs/Титул.docx
+++ b/docs/Титул.docx
@@ -622,7 +622,7 @@
                 <w:sz w:val="22"/>
                 <w:lang w:eastAsia="ru-RU"/>
               </w:rPr>
-              <w:t>4</w:t>
+              <w:t>5</w:t>
             </w:r>
           </w:p>
         </w:tc>
@@ -789,7 +789,7 @@
                 <w:szCs w:val="22"/>
                 <w:lang w:eastAsia="ru-RU"/>
               </w:rPr>
-              <w:t>Корреляция, линейная регрессия и дисперсионный анализ</w:t>
+              <w:t>Классификация</w:t>
             </w:r>
           </w:p>
         </w:tc>

</xml_diff>

<commit_message>
docs: update practical work 4 report and add title page PDF
🤖 Generated with [Claude Code](https://claude.com/claude-code)

Co-Authored-By: Claude <noreply@anthropic.com>
</commit_message>
<xml_diff>
--- a/docs/Титул.docx
+++ b/docs/Титул.docx
@@ -601,7 +601,7 @@
                 <w:b/>
                 <w:bCs/>
                 <w:sz w:val="22"/>
-                <w:lang w:eastAsia="ru-RU"/>
+                <w:lang w:val="en-US" w:eastAsia="ru-RU"/>
               </w:rPr>
             </w:pPr>
             <w:r>
@@ -620,9 +620,9 @@
                 <w:b/>
                 <w:bCs/>
                 <w:sz w:val="22"/>
-                <w:lang w:eastAsia="ru-RU"/>
-              </w:rPr>
-              <w:t>5</w:t>
+                <w:lang w:val="en-US" w:eastAsia="ru-RU"/>
+              </w:rPr>
+              <w:t>4</w:t>
             </w:r>
           </w:p>
         </w:tc>
@@ -789,7 +789,7 @@
                 <w:szCs w:val="22"/>
                 <w:lang w:eastAsia="ru-RU"/>
               </w:rPr>
-              <w:t>Классификация</w:t>
+              <w:t>Корреляция</w:t>
             </w:r>
           </w:p>
         </w:tc>

</xml_diff>

<commit_message>
feat: add practical work 7 - gradient boosting and ensemble methods
- Add practical work 7 notebook with gradient boosting analysis
- Export notebook to HTML report
- Add task PDF and report PDFs
- Update setup scripts to include xgboost dependency
- Update title page document

🤖 Generated with [Claude Code](https://claude.com/claude-code)

Co-Authored-By: Claude <noreply@anthropic.com>
</commit_message>
<xml_diff>
--- a/docs/Титул.docx
+++ b/docs/Титул.docx
@@ -622,7 +622,7 @@
                 <w:sz w:val="22"/>
                 <w:lang w:val="en-US" w:eastAsia="ru-RU"/>
               </w:rPr>
-              <w:t>6</w:t>
+              <w:t>7</w:t>
             </w:r>
           </w:p>
         </w:tc>
@@ -789,7 +789,7 @@
                 <w:szCs w:val="22"/>
                 <w:lang w:eastAsia="ru-RU"/>
               </w:rPr>
-              <w:t>Задача кластеризации</w:t>
+              <w:t>Ансамблевое обучение</w:t>
             </w:r>
           </w:p>
         </w:tc>

</xml_diff>

<commit_message>
feat: add practical work 8 with security configuration
- Add complete documentation for PostgreSQL, ADCM, and Grafana setup
- Implement security by moving all credentials to secrets/config.env
- Add comprehensive README.md with project structure
- Include SQL queries for data analysis and Grafana visualizations
- Add final report with screenshots
- Configure .gitignore to exclude .idea/ and secrets/config.env

🤖 Generated with [Claude Code](https://claude.com/claude-code)

Co-Authored-By: Claude Sonnet 4.5 <noreply@anthropic.com>
</commit_message>
<xml_diff>
--- a/docs/Титул.docx
+++ b/docs/Титул.docx
@@ -601,7 +601,7 @@
                 <w:b/>
                 <w:bCs/>
                 <w:sz w:val="22"/>
-                <w:lang w:val="en-US" w:eastAsia="ru-RU"/>
+                <w:lang w:eastAsia="ru-RU"/>
               </w:rPr>
             </w:pPr>
             <w:r>
@@ -620,9 +620,9 @@
                 <w:b/>
                 <w:bCs/>
                 <w:sz w:val="22"/>
-                <w:lang w:val="en-US" w:eastAsia="ru-RU"/>
-              </w:rPr>
-              <w:t>7</w:t>
+                <w:lang w:eastAsia="ru-RU"/>
+              </w:rPr>
+              <w:t>8</w:t>
             </w:r>
           </w:p>
         </w:tc>
@@ -769,28 +769,6 @@
                 <w:lang w:eastAsia="ru-RU"/>
               </w:rPr>
             </w:pPr>
-            <w:r>
-              <w:rPr>
-                <w:rFonts w:eastAsia="Times New Roman"/>
-                <w:b/>
-                <w:bCs/>
-                <w:sz w:val="22"/>
-                <w:szCs w:val="22"/>
-                <w:lang w:eastAsia="ru-RU"/>
-              </w:rPr>
-              <w:t xml:space="preserve">Тема: </w:t>
-            </w:r>
-            <w:r>
-              <w:rPr>
-                <w:rFonts w:eastAsia="Times New Roman"/>
-                <w:b/>
-                <w:bCs/>
-                <w:sz w:val="22"/>
-                <w:szCs w:val="22"/>
-                <w:lang w:eastAsia="ru-RU"/>
-              </w:rPr>
-              <w:t>Ансамблевое обучение</w:t>
-            </w:r>
           </w:p>
         </w:tc>
       </w:tr>

</xml_diff>